<commit_message>
refactor: Update location fields in experience section to support localization
This commit modifies the location fields in the experience section to be of type LocalizedString, allowing for multilingual support. Additionally, it updates the corresponding entries in the site content to include localized values for various locations, enhancing the overall accessibility and usability of the CV documents.
</commit_message>
<xml_diff>
--- a/public/uwe-schwarz-cv-de-2025-11-15.docx
+++ b/public/uwe-schwarz-cv-de-2025-11-15.docx
@@ -388,7 +388,7 @@
                 <w:sz w:val="20"/>
                 <w:szCs w:val="20"/>
               </w:rPr>
-              <w:t xml:space="preserve">Leitprojekte</w:t>
+              <w:t xml:space="preserve">Schlüsselprojekte</w:t>
             </w:r>
           </w:p>
           <w:p>
@@ -401,7 +401,7 @@
                 <w:sz w:val="18"/>
                 <w:szCs w:val="18"/>
               </w:rPr>
-              <w:t xml:space="preserve">Langfristige Führungsrollen und Programme, die strategische Ergebnisse prägen.</w:t>
+              <w:t xml:space="preserve">Wesentliche technische und organisatorische Engagements mit langfristiger Verantwortung.</w:t>
             </w:r>
           </w:p>
           <w:p>
@@ -414,7 +414,7 @@
                 <w:sz w:val="16"/>
                 <w:szCs w:val="16"/>
               </w:rPr>
-              <w:t xml:space="preserve">Dies ist eine Auswahl mehrmonatiger und mehrjähriger Engagements; weitere große Projekte gerne auf Anfrage.</w:t>
+              <w:t xml:space="preserve">Eine kuratierte Auswahl mehrmonatiger und mehrjähriger Engagements; weitere Details gerne auf Anfrage.</w:t>
             </w:r>
           </w:p>
           <w:p>
@@ -456,7 +456,7 @@
                 <w:sz w:val="18"/>
                 <w:szCs w:val="18"/>
               </w:rPr>
-              <w:t xml:space="preserve"/>
+              <w:t xml:space="preserve">Hamburg, Deutschland</w:t>
             </w:r>
           </w:p>
           <w:p>
@@ -613,7 +613,7 @@
                 <w:sz w:val="18"/>
                 <w:szCs w:val="18"/>
               </w:rPr>
-              <w:t xml:space="preserve"/>
+              <w:t xml:space="preserve">London, Vereinigtes Königreich</w:t>
             </w:r>
           </w:p>
           <w:p>
@@ -827,7 +827,7 @@
                 <w:sz w:val="18"/>
                 <w:szCs w:val="18"/>
               </w:rPr>
-              <w:t xml:space="preserve"/>
+              <w:t xml:space="preserve">Frankfurt am Main, Deutschland</w:t>
             </w:r>
           </w:p>
           <w:p>
@@ -1136,7 +1136,7 @@
                 <w:sz w:val="18"/>
                 <w:szCs w:val="18"/>
               </w:rPr>
-              <w:t xml:space="preserve"/>
+              <w:t xml:space="preserve">Frankfurt am Main, Deutschland</w:t>
             </w:r>
           </w:p>
           <w:p>
@@ -1303,7 +1303,7 @@
                 <w:sz w:val="20"/>
                 <w:szCs w:val="20"/>
               </w:rPr>
-              <w:t xml:space="preserve">Kuratiertes Engagement</w:t>
+              <w:t xml:space="preserve">Zusatz- &amp; Schwerpunktprojekte</w:t>
             </w:r>
           </w:p>
           <w:p>
@@ -1316,7 +1316,7 @@
                 <w:sz w:val="18"/>
                 <w:szCs w:val="18"/>
               </w:rPr>
-              <w:t xml:space="preserve">Teilzeitige, flexible oder fokussierte Initiativen, die das Gesamtbild ergänzen.</w:t>
+              <w:t xml:space="preserve">Ergänzende oder spezialisierte Projekte mit flexiblem Umfang.</w:t>
             </w:r>
           </w:p>
           <w:p>
@@ -1329,7 +1329,7 @@
                 <w:sz w:val="16"/>
                 <w:szCs w:val="16"/>
               </w:rPr>
-              <w:t xml:space="preserve">Nur eine Handvoll kleiner Projekte wird unten gezeigt; weitere Kooperationen auf Anfrage.</w:t>
+              <w:t xml:space="preserve">Spezialisierte, flexible oder fokussierte Initiativen, die die Gesamtarbeit ergänzen.</w:t>
             </w:r>
           </w:p>
           <w:p>
@@ -1371,7 +1371,7 @@
                 <w:sz w:val="18"/>
                 <w:szCs w:val="18"/>
               </w:rPr>
-              <w:t xml:space="preserve"/>
+              <w:t xml:space="preserve">Hockenheim, Deutschland</w:t>
             </w:r>
           </w:p>
           <w:p>
@@ -1547,7 +1547,7 @@
                 <w:sz w:val="18"/>
                 <w:szCs w:val="18"/>
               </w:rPr>
-              <w:t xml:space="preserve"/>
+              <w:t xml:space="preserve">Seevetal, Deutschland</w:t>
             </w:r>
           </w:p>
           <w:p>
@@ -1723,7 +1723,7 @@
                 <w:sz w:val="18"/>
                 <w:szCs w:val="18"/>
               </w:rPr>
-              <w:t xml:space="preserve"/>
+              <w:t xml:space="preserve">Hockenheim, Deutschland</w:t>
             </w:r>
           </w:p>
           <w:p>
@@ -2573,7 +2573,7 @@
               </w:pBdr>
             </w:pPr>
             <w:r>
-              <w:t xml:space="preserve">Ausgewählte Projekte</w:t>
+              <w:t xml:space="preserve">Entwickelte Lösungen</w:t>
             </w:r>
           </w:p>
           <w:p>

</xml_diff>